<commit_message>
A few advances like the pacman moving around and bouncing against borders
</commit_message>
<xml_diff>
--- a/Laboratorio Unidad 3.docx
+++ b/Laboratorio Unidad 3.docx
@@ -1,6 +1,6 @@
 
 <file path=word/document.xml><?xml version="1.0" encoding="utf-8"?>
-<w:document xmlns:wpc="http://schemas.microsoft.com/office/word/2010/wordprocessingCanvas" xmlns:cx="http://schemas.microsoft.com/office/drawing/2014/chartex" xmlns:cx1="http://schemas.microsoft.com/office/drawing/2015/9/8/chartex" xmlns:mc="http://schemas.openxmlformats.org/markup-compatibility/2006" xmlns:o="urn:schemas-microsoft-com:office:office" xmlns:r="http://schemas.openxmlformats.org/officeDocument/2006/relationships" xmlns:m="http://schemas.openxmlformats.org/officeDocument/2006/math" xmlns:v="urn:schemas-microsoft-com:vml" xmlns:wp14="http://schemas.microsoft.com/office/word/2010/wordprocessingDrawing" xmlns:wp="http://schemas.openxmlformats.org/drawingml/2006/wordprocessingDrawing" xmlns:w10="urn:schemas-microsoft-com:office:word" xmlns:w="http://schemas.openxmlformats.org/wordprocessingml/2006/main" xmlns:w14="http://schemas.microsoft.com/office/word/2010/wordml" xmlns:w15="http://schemas.microsoft.com/office/word/2012/wordml" xmlns:w16se="http://schemas.microsoft.com/office/word/2015/wordml/symex" xmlns:wpg="http://schemas.microsoft.com/office/word/2010/wordprocessingGroup" xmlns:wpi="http://schemas.microsoft.com/office/word/2010/wordprocessingInk" xmlns:wne="http://schemas.microsoft.com/office/word/2006/wordml" xmlns:wps="http://schemas.microsoft.com/office/word/2010/wordprocessingShape" mc:Ignorable="w14 w15 w16se wp14">
+<w:document xmlns:wpc="http://schemas.microsoft.com/office/word/2010/wordprocessingCanvas" xmlns:cx="http://schemas.microsoft.com/office/drawing/2014/chartex" xmlns:cx1="http://schemas.microsoft.com/office/drawing/2015/9/8/chartex" xmlns:cx2="http://schemas.microsoft.com/office/drawing/2015/10/21/chartex" xmlns:cx3="http://schemas.microsoft.com/office/drawing/2016/5/9/chartex" xmlns:cx4="http://schemas.microsoft.com/office/drawing/2016/5/10/chartex" xmlns:cx5="http://schemas.microsoft.com/office/drawing/2016/5/11/chartex" xmlns:cx6="http://schemas.microsoft.com/office/drawing/2016/5/12/chartex" xmlns:cx7="http://schemas.microsoft.com/office/drawing/2016/5/13/chartex" xmlns:cx8="http://schemas.microsoft.com/office/drawing/2016/5/14/chartex" xmlns:mc="http://schemas.openxmlformats.org/markup-compatibility/2006" xmlns:aink="http://schemas.microsoft.com/office/drawing/2016/ink" xmlns:am3d="http://schemas.microsoft.com/office/drawing/2017/model3d" xmlns:o="urn:schemas-microsoft-com:office:office" xmlns:r="http://schemas.openxmlformats.org/officeDocument/2006/relationships" xmlns:m="http://schemas.openxmlformats.org/officeDocument/2006/math" xmlns:v="urn:schemas-microsoft-com:vml" xmlns:wp14="http://schemas.microsoft.com/office/word/2010/wordprocessingDrawing" xmlns:wp="http://schemas.openxmlformats.org/drawingml/2006/wordprocessingDrawing" xmlns:w10="urn:schemas-microsoft-com:office:word" xmlns:w="http://schemas.openxmlformats.org/wordprocessingml/2006/main" xmlns:w14="http://schemas.microsoft.com/office/word/2010/wordml" xmlns:w15="http://schemas.microsoft.com/office/word/2012/wordml" xmlns:w16cid="http://schemas.microsoft.com/office/word/2016/wordml/cid" xmlns:w16se="http://schemas.microsoft.com/office/word/2015/wordml/symex" xmlns:wpg="http://schemas.microsoft.com/office/word/2010/wordprocessingGroup" xmlns:wpi="http://schemas.microsoft.com/office/word/2010/wordprocessingInk" xmlns:wne="http://schemas.microsoft.com/office/word/2006/wordml" xmlns:wps="http://schemas.microsoft.com/office/word/2010/wordprocessingShape" mc:Ignorable="w14 w15 w16se w16cid wp14">
   <w:body>
     <w:p>
       <w:pPr>
@@ -95,6 +95,56 @@
                 <w:lang w:val="es-ES"/>
               </w:rPr>
             </w:pPr>
+            <w:r>
+              <w:rPr>
+                <w:rFonts w:ascii="Arial" w:hAnsi="Arial" w:cs="Arial"/>
+                <w:sz w:val="24"/>
+                <w:lang w:val="es-ES"/>
+              </w:rPr>
+              <w:t xml:space="preserve">RF#1 </w:t>
+            </w:r>
+            <w:r>
+              <w:rPr>
+                <w:rFonts w:ascii="Arial" w:hAnsi="Arial" w:cs="Arial"/>
+                <w:sz w:val="24"/>
+                <w:lang w:val="es-ES"/>
+              </w:rPr>
+              <w:t xml:space="preserve">Mostrar varios </w:t>
+            </w:r>
+            <w:proofErr w:type="spellStart"/>
+            <w:r>
+              <w:rPr>
+                <w:rFonts w:ascii="Arial" w:hAnsi="Arial" w:cs="Arial"/>
+                <w:sz w:val="24"/>
+                <w:lang w:val="es-ES"/>
+              </w:rPr>
+              <w:t>pac</w:t>
+            </w:r>
+            <w:r>
+              <w:rPr>
+                <w:rFonts w:ascii="Arial" w:hAnsi="Arial" w:cs="Arial"/>
+                <w:sz w:val="24"/>
+                <w:lang w:val="es-ES"/>
+              </w:rPr>
+              <w:t>-</w:t>
+            </w:r>
+            <w:r>
+              <w:rPr>
+                <w:rFonts w:ascii="Arial" w:hAnsi="Arial" w:cs="Arial"/>
+                <w:sz w:val="24"/>
+                <w:lang w:val="es-ES"/>
+              </w:rPr>
+              <w:t>man</w:t>
+            </w:r>
+            <w:proofErr w:type="spellEnd"/>
+            <w:r>
+              <w:rPr>
+                <w:rFonts w:ascii="Arial" w:hAnsi="Arial" w:cs="Arial"/>
+                <w:sz w:val="24"/>
+                <w:lang w:val="es-ES"/>
+              </w:rPr>
+              <w:t xml:space="preserve"> en movimiento</w:t>
+            </w:r>
           </w:p>
         </w:tc>
       </w:tr>
@@ -133,6 +183,120 @@
                 <w:lang w:val="es-ES"/>
               </w:rPr>
             </w:pPr>
+            <w:r>
+              <w:rPr>
+                <w:rFonts w:ascii="Arial" w:hAnsi="Arial" w:cs="Arial"/>
+                <w:sz w:val="24"/>
+                <w:lang w:val="es-ES"/>
+              </w:rPr>
+              <w:t xml:space="preserve">Se debe poder mostrar </w:t>
+            </w:r>
+            <w:r>
+              <w:rPr>
+                <w:rFonts w:ascii="Arial" w:hAnsi="Arial" w:cs="Arial"/>
+                <w:sz w:val="24"/>
+                <w:lang w:val="es-ES"/>
+              </w:rPr>
+              <w:t xml:space="preserve">cierto número de </w:t>
+            </w:r>
+            <w:proofErr w:type="spellStart"/>
+            <w:r>
+              <w:rPr>
+                <w:rFonts w:ascii="Arial" w:hAnsi="Arial" w:cs="Arial"/>
+                <w:sz w:val="24"/>
+                <w:lang w:val="es-ES"/>
+              </w:rPr>
+              <w:t>pac</w:t>
+            </w:r>
+            <w:r>
+              <w:rPr>
+                <w:rFonts w:ascii="Arial" w:hAnsi="Arial" w:cs="Arial"/>
+                <w:sz w:val="24"/>
+                <w:lang w:val="es-ES"/>
+              </w:rPr>
+              <w:t>-</w:t>
+            </w:r>
+            <w:r>
+              <w:rPr>
+                <w:rFonts w:ascii="Arial" w:hAnsi="Arial" w:cs="Arial"/>
+                <w:sz w:val="24"/>
+                <w:lang w:val="es-ES"/>
+              </w:rPr>
+              <w:t>man</w:t>
+            </w:r>
+            <w:r>
+              <w:rPr>
+                <w:rFonts w:ascii="Arial" w:hAnsi="Arial" w:cs="Arial"/>
+                <w:sz w:val="24"/>
+                <w:lang w:val="es-ES"/>
+              </w:rPr>
+              <w:t>’s</w:t>
+            </w:r>
+            <w:proofErr w:type="spellEnd"/>
+            <w:r>
+              <w:rPr>
+                <w:rFonts w:ascii="Arial" w:hAnsi="Arial" w:cs="Arial"/>
+                <w:sz w:val="24"/>
+                <w:lang w:val="es-ES"/>
+              </w:rPr>
+              <w:t xml:space="preserve"> (</w:t>
+            </w:r>
+            <w:r>
+              <w:rPr>
+                <w:rFonts w:ascii="Arial" w:hAnsi="Arial" w:cs="Arial"/>
+                <w:sz w:val="24"/>
+                <w:lang w:val="es-ES"/>
+              </w:rPr>
+              <w:t xml:space="preserve">que </w:t>
+            </w:r>
+            <w:r>
+              <w:rPr>
+                <w:rFonts w:ascii="Arial" w:hAnsi="Arial" w:cs="Arial"/>
+                <w:sz w:val="24"/>
+                <w:lang w:val="es-ES"/>
+              </w:rPr>
+              <w:t>depend</w:t>
+            </w:r>
+            <w:r>
+              <w:rPr>
+                <w:rFonts w:ascii="Arial" w:hAnsi="Arial" w:cs="Arial"/>
+                <w:sz w:val="24"/>
+                <w:lang w:val="es-ES"/>
+              </w:rPr>
+              <w:t>e</w:t>
+            </w:r>
+            <w:r>
+              <w:rPr>
+                <w:rFonts w:ascii="Arial" w:hAnsi="Arial" w:cs="Arial"/>
+                <w:sz w:val="24"/>
+                <w:lang w:val="es-ES"/>
+              </w:rPr>
+              <w:t xml:space="preserve"> del nivel escogido)</w:t>
+            </w:r>
+            <w:r>
+              <w:rPr>
+                <w:rFonts w:ascii="Arial" w:hAnsi="Arial" w:cs="Arial"/>
+                <w:sz w:val="24"/>
+                <w:lang w:val="es-ES"/>
+              </w:rPr>
+              <w:t xml:space="preserve">, los cuales deben moverse a través de la ventana </w:t>
+            </w:r>
+            <w:r>
+              <w:rPr>
+                <w:rFonts w:ascii="Arial" w:hAnsi="Arial" w:cs="Arial"/>
+                <w:sz w:val="24"/>
+                <w:lang w:val="es-ES"/>
+              </w:rPr>
+              <w:t>(escena) ya sea en dirección horizontal o vertical</w:t>
+            </w:r>
+            <w:r>
+              <w:rPr>
+                <w:rFonts w:ascii="Arial" w:hAnsi="Arial" w:cs="Arial"/>
+                <w:sz w:val="24"/>
+                <w:lang w:val="es-ES"/>
+              </w:rPr>
+              <w:t>.</w:t>
+            </w:r>
           </w:p>
         </w:tc>
       </w:tr>
@@ -171,6 +335,14 @@
                 <w:lang w:val="es-ES"/>
               </w:rPr>
             </w:pPr>
+            <w:r>
+              <w:rPr>
+                <w:rFonts w:ascii="Arial" w:hAnsi="Arial" w:cs="Arial"/>
+                <w:sz w:val="24"/>
+                <w:lang w:val="es-ES"/>
+              </w:rPr>
+              <w:t>Ninguna</w:t>
+            </w:r>
           </w:p>
         </w:tc>
       </w:tr>
@@ -209,6 +381,920 @@
                 <w:lang w:val="es-ES"/>
               </w:rPr>
             </w:pPr>
+            <w:r>
+              <w:rPr>
+                <w:rFonts w:ascii="Arial" w:hAnsi="Arial" w:cs="Arial"/>
+                <w:sz w:val="24"/>
+                <w:lang w:val="es-ES"/>
+              </w:rPr>
+              <w:t>Ninguna</w:t>
+            </w:r>
+          </w:p>
+        </w:tc>
+      </w:tr>
+    </w:tbl>
+    <w:p>
+      <w:pPr>
+        <w:rPr>
+          <w:rFonts w:ascii="Arial" w:hAnsi="Arial" w:cs="Arial"/>
+          <w:sz w:val="24"/>
+          <w:lang w:val="es-ES"/>
+        </w:rPr>
+      </w:pPr>
+    </w:p>
+    <w:tbl>
+      <w:tblPr>
+        <w:tblStyle w:val="Tablaconcuadrcula"/>
+        <w:tblW w:w="0" w:type="auto"/>
+        <w:tblLook w:val="04A0" w:firstRow="1" w:lastRow="0" w:firstColumn="1" w:lastColumn="0" w:noHBand="0" w:noVBand="1"/>
+      </w:tblPr>
+      <w:tblGrid>
+        <w:gridCol w:w="1555"/>
+        <w:gridCol w:w="7273"/>
+      </w:tblGrid>
+      <w:tr>
+        <w:tc>
+          <w:tcPr>
+            <w:tcW w:w="1555" w:type="dxa"/>
+          </w:tcPr>
+          <w:p>
+            <w:pPr>
+              <w:rPr>
+                <w:rFonts w:ascii="Arial" w:hAnsi="Arial" w:cs="Arial"/>
+                <w:sz w:val="24"/>
+                <w:lang w:val="es-ES"/>
+              </w:rPr>
+            </w:pPr>
+            <w:r>
+              <w:rPr>
+                <w:rFonts w:ascii="Arial" w:hAnsi="Arial" w:cs="Arial"/>
+                <w:sz w:val="24"/>
+                <w:lang w:val="es-ES"/>
+              </w:rPr>
+              <w:t>Nombre</w:t>
+            </w:r>
+          </w:p>
+        </w:tc>
+        <w:tc>
+          <w:tcPr>
+            <w:tcW w:w="7273" w:type="dxa"/>
+          </w:tcPr>
+          <w:p>
+            <w:pPr>
+              <w:rPr>
+                <w:rFonts w:ascii="Arial" w:hAnsi="Arial" w:cs="Arial"/>
+                <w:sz w:val="24"/>
+                <w:lang w:val="es-ES"/>
+              </w:rPr>
+            </w:pPr>
+            <w:r>
+              <w:rPr>
+                <w:rFonts w:ascii="Arial" w:hAnsi="Arial" w:cs="Arial"/>
+                <w:sz w:val="24"/>
+                <w:lang w:val="es-ES"/>
+              </w:rPr>
+              <w:t>RF#</w:t>
+            </w:r>
+            <w:r>
+              <w:rPr>
+                <w:rFonts w:ascii="Arial" w:hAnsi="Arial" w:cs="Arial"/>
+                <w:sz w:val="24"/>
+                <w:lang w:val="es-ES"/>
+              </w:rPr>
+              <w:t>2</w:t>
+            </w:r>
+            <w:r>
+              <w:rPr>
+                <w:rFonts w:ascii="Arial" w:hAnsi="Arial" w:cs="Arial"/>
+                <w:sz w:val="24"/>
+                <w:lang w:val="es-ES"/>
+              </w:rPr>
+              <w:t xml:space="preserve"> </w:t>
+            </w:r>
+            <w:r>
+              <w:rPr>
+                <w:rFonts w:ascii="Arial" w:hAnsi="Arial" w:cs="Arial"/>
+                <w:sz w:val="24"/>
+                <w:lang w:val="es-ES"/>
+              </w:rPr>
+              <w:t>Atrapar las figuras (</w:t>
+            </w:r>
+            <w:proofErr w:type="spellStart"/>
+            <w:r>
+              <w:rPr>
+                <w:rFonts w:ascii="Arial" w:hAnsi="Arial" w:cs="Arial"/>
+                <w:sz w:val="24"/>
+                <w:lang w:val="es-ES"/>
+              </w:rPr>
+              <w:t>pac-man</w:t>
+            </w:r>
+            <w:proofErr w:type="spellEnd"/>
+            <w:r>
+              <w:rPr>
+                <w:rFonts w:ascii="Arial" w:hAnsi="Arial" w:cs="Arial"/>
+                <w:sz w:val="24"/>
+                <w:lang w:val="es-ES"/>
+              </w:rPr>
+              <w:t>) en movimiento</w:t>
+            </w:r>
+          </w:p>
+        </w:tc>
+      </w:tr>
+      <w:tr>
+        <w:tc>
+          <w:tcPr>
+            <w:tcW w:w="1555" w:type="dxa"/>
+          </w:tcPr>
+          <w:p>
+            <w:pPr>
+              <w:rPr>
+                <w:rFonts w:ascii="Arial" w:hAnsi="Arial" w:cs="Arial"/>
+                <w:sz w:val="24"/>
+                <w:lang w:val="es-ES"/>
+              </w:rPr>
+            </w:pPr>
+            <w:r>
+              <w:rPr>
+                <w:rFonts w:ascii="Arial" w:hAnsi="Arial" w:cs="Arial"/>
+                <w:sz w:val="24"/>
+                <w:lang w:val="es-ES"/>
+              </w:rPr>
+              <w:t>Resumen</w:t>
+            </w:r>
+          </w:p>
+        </w:tc>
+        <w:tc>
+          <w:tcPr>
+            <w:tcW w:w="7273" w:type="dxa"/>
+          </w:tcPr>
+          <w:p>
+            <w:pPr>
+              <w:rPr>
+                <w:rFonts w:ascii="Arial" w:hAnsi="Arial" w:cs="Arial"/>
+                <w:sz w:val="24"/>
+                <w:lang w:val="es-ES"/>
+              </w:rPr>
+            </w:pPr>
+            <w:r>
+              <w:rPr>
+                <w:rFonts w:ascii="Arial" w:hAnsi="Arial" w:cs="Arial"/>
+                <w:sz w:val="24"/>
+                <w:lang w:val="es-ES"/>
+              </w:rPr>
+              <w:t xml:space="preserve">Se debe poder atrapar los </w:t>
+            </w:r>
+            <w:proofErr w:type="spellStart"/>
+            <w:r>
+              <w:rPr>
+                <w:rFonts w:ascii="Arial" w:hAnsi="Arial" w:cs="Arial"/>
+                <w:sz w:val="24"/>
+                <w:lang w:val="es-ES"/>
+              </w:rPr>
+              <w:t>pac-man</w:t>
+            </w:r>
+            <w:proofErr w:type="spellEnd"/>
+            <w:r>
+              <w:rPr>
+                <w:rFonts w:ascii="Arial" w:hAnsi="Arial" w:cs="Arial"/>
+                <w:sz w:val="24"/>
+                <w:lang w:val="es-ES"/>
+              </w:rPr>
+              <w:t xml:space="preserve"> que están en movimiento haciendo clic sobre ellos.</w:t>
+            </w:r>
+          </w:p>
+        </w:tc>
+      </w:tr>
+      <w:tr>
+        <w:tc>
+          <w:tcPr>
+            <w:tcW w:w="1555" w:type="dxa"/>
+          </w:tcPr>
+          <w:p>
+            <w:pPr>
+              <w:rPr>
+                <w:rFonts w:ascii="Arial" w:hAnsi="Arial" w:cs="Arial"/>
+                <w:sz w:val="24"/>
+                <w:lang w:val="es-ES"/>
+              </w:rPr>
+            </w:pPr>
+            <w:r>
+              <w:rPr>
+                <w:rFonts w:ascii="Arial" w:hAnsi="Arial" w:cs="Arial"/>
+                <w:sz w:val="24"/>
+                <w:lang w:val="es-ES"/>
+              </w:rPr>
+              <w:t>Entradas</w:t>
+            </w:r>
+          </w:p>
+        </w:tc>
+        <w:tc>
+          <w:tcPr>
+            <w:tcW w:w="7273" w:type="dxa"/>
+          </w:tcPr>
+          <w:p>
+            <w:pPr>
+              <w:rPr>
+                <w:rFonts w:ascii="Arial" w:hAnsi="Arial" w:cs="Arial"/>
+                <w:sz w:val="24"/>
+                <w:lang w:val="es-ES"/>
+              </w:rPr>
+            </w:pPr>
+            <w:r>
+              <w:rPr>
+                <w:rFonts w:ascii="Arial" w:hAnsi="Arial" w:cs="Arial"/>
+                <w:sz w:val="24"/>
+                <w:lang w:val="es-ES"/>
+              </w:rPr>
+              <w:t>Clic</w:t>
+            </w:r>
+          </w:p>
+        </w:tc>
+      </w:tr>
+      <w:tr>
+        <w:tc>
+          <w:tcPr>
+            <w:tcW w:w="1555" w:type="dxa"/>
+          </w:tcPr>
+          <w:p>
+            <w:pPr>
+              <w:rPr>
+                <w:rFonts w:ascii="Arial" w:hAnsi="Arial" w:cs="Arial"/>
+                <w:sz w:val="24"/>
+                <w:lang w:val="es-ES"/>
+              </w:rPr>
+            </w:pPr>
+            <w:r>
+              <w:rPr>
+                <w:rFonts w:ascii="Arial" w:hAnsi="Arial" w:cs="Arial"/>
+                <w:sz w:val="24"/>
+                <w:lang w:val="es-ES"/>
+              </w:rPr>
+              <w:t>Salidas</w:t>
+            </w:r>
+          </w:p>
+        </w:tc>
+        <w:tc>
+          <w:tcPr>
+            <w:tcW w:w="7273" w:type="dxa"/>
+          </w:tcPr>
+          <w:p>
+            <w:pPr>
+              <w:rPr>
+                <w:rFonts w:ascii="Arial" w:hAnsi="Arial" w:cs="Arial"/>
+                <w:sz w:val="24"/>
+                <w:lang w:val="es-ES"/>
+              </w:rPr>
+            </w:pPr>
+            <w:r>
+              <w:rPr>
+                <w:rFonts w:ascii="Arial" w:hAnsi="Arial" w:cs="Arial"/>
+                <w:sz w:val="24"/>
+                <w:lang w:val="es-ES"/>
+              </w:rPr>
+              <w:t xml:space="preserve">Se detiene el </w:t>
+            </w:r>
+            <w:proofErr w:type="spellStart"/>
+            <w:r>
+              <w:rPr>
+                <w:rFonts w:ascii="Arial" w:hAnsi="Arial" w:cs="Arial"/>
+                <w:sz w:val="24"/>
+                <w:lang w:val="es-ES"/>
+              </w:rPr>
+              <w:t>pac-man</w:t>
+            </w:r>
+            <w:proofErr w:type="spellEnd"/>
+            <w:r>
+              <w:rPr>
+                <w:rFonts w:ascii="Arial" w:hAnsi="Arial" w:cs="Arial"/>
+                <w:sz w:val="24"/>
+                <w:lang w:val="es-ES"/>
+              </w:rPr>
+              <w:t xml:space="preserve"> sobre el cual se hizo clic.</w:t>
+            </w:r>
+          </w:p>
+        </w:tc>
+      </w:tr>
+    </w:tbl>
+    <w:p>
+      <w:pPr>
+        <w:rPr>
+          <w:rFonts w:ascii="Arial" w:hAnsi="Arial" w:cs="Arial"/>
+          <w:sz w:val="24"/>
+          <w:lang w:val="es-ES"/>
+        </w:rPr>
+      </w:pPr>
+    </w:p>
+    <w:tbl>
+      <w:tblPr>
+        <w:tblStyle w:val="Tablaconcuadrcula"/>
+        <w:tblW w:w="0" w:type="auto"/>
+        <w:tblLook w:val="04A0" w:firstRow="1" w:lastRow="0" w:firstColumn="1" w:lastColumn="0" w:noHBand="0" w:noVBand="1"/>
+      </w:tblPr>
+      <w:tblGrid>
+        <w:gridCol w:w="1555"/>
+        <w:gridCol w:w="7273"/>
+      </w:tblGrid>
+      <w:tr>
+        <w:tc>
+          <w:tcPr>
+            <w:tcW w:w="1555" w:type="dxa"/>
+          </w:tcPr>
+          <w:p>
+            <w:pPr>
+              <w:rPr>
+                <w:rFonts w:ascii="Arial" w:hAnsi="Arial" w:cs="Arial"/>
+                <w:sz w:val="24"/>
+                <w:lang w:val="es-ES"/>
+              </w:rPr>
+            </w:pPr>
+            <w:r>
+              <w:rPr>
+                <w:rFonts w:ascii="Arial" w:hAnsi="Arial" w:cs="Arial"/>
+                <w:sz w:val="24"/>
+                <w:lang w:val="es-ES"/>
+              </w:rPr>
+              <w:t>Nombre</w:t>
+            </w:r>
+          </w:p>
+        </w:tc>
+        <w:tc>
+          <w:tcPr>
+            <w:tcW w:w="7273" w:type="dxa"/>
+          </w:tcPr>
+          <w:p>
+            <w:pPr>
+              <w:rPr>
+                <w:rFonts w:ascii="Arial" w:hAnsi="Arial" w:cs="Arial"/>
+                <w:sz w:val="24"/>
+                <w:lang w:val="es-ES"/>
+              </w:rPr>
+            </w:pPr>
+            <w:r>
+              <w:rPr>
+                <w:rFonts w:ascii="Arial" w:hAnsi="Arial" w:cs="Arial"/>
+                <w:sz w:val="24"/>
+                <w:lang w:val="es-ES"/>
+              </w:rPr>
+              <w:t>RF#</w:t>
+            </w:r>
+            <w:r>
+              <w:rPr>
+                <w:rFonts w:ascii="Arial" w:hAnsi="Arial" w:cs="Arial"/>
+                <w:sz w:val="24"/>
+                <w:lang w:val="es-ES"/>
+              </w:rPr>
+              <w:t xml:space="preserve">3 </w:t>
+            </w:r>
+            <w:r>
+              <w:rPr>
+                <w:rFonts w:ascii="Arial" w:hAnsi="Arial" w:cs="Arial"/>
+                <w:sz w:val="24"/>
+                <w:lang w:val="es-ES"/>
+              </w:rPr>
+              <w:t>Contar número de rebotes</w:t>
+            </w:r>
+          </w:p>
+        </w:tc>
+      </w:tr>
+      <w:tr>
+        <w:tc>
+          <w:tcPr>
+            <w:tcW w:w="1555" w:type="dxa"/>
+          </w:tcPr>
+          <w:p>
+            <w:pPr>
+              <w:rPr>
+                <w:rFonts w:ascii="Arial" w:hAnsi="Arial" w:cs="Arial"/>
+                <w:sz w:val="24"/>
+                <w:lang w:val="es-ES"/>
+              </w:rPr>
+            </w:pPr>
+            <w:r>
+              <w:rPr>
+                <w:rFonts w:ascii="Arial" w:hAnsi="Arial" w:cs="Arial"/>
+                <w:sz w:val="24"/>
+                <w:lang w:val="es-ES"/>
+              </w:rPr>
+              <w:t>Resumen</w:t>
+            </w:r>
+          </w:p>
+        </w:tc>
+        <w:tc>
+          <w:tcPr>
+            <w:tcW w:w="7273" w:type="dxa"/>
+          </w:tcPr>
+          <w:p>
+            <w:pPr>
+              <w:rPr>
+                <w:rFonts w:ascii="Arial" w:hAnsi="Arial" w:cs="Arial"/>
+                <w:sz w:val="24"/>
+                <w:lang w:val="es-ES"/>
+              </w:rPr>
+            </w:pPr>
+            <w:r>
+              <w:rPr>
+                <w:rFonts w:ascii="Arial" w:hAnsi="Arial" w:cs="Arial"/>
+                <w:sz w:val="24"/>
+                <w:lang w:val="es-ES"/>
+              </w:rPr>
+              <w:t xml:space="preserve">Cada vez que un </w:t>
+            </w:r>
+            <w:proofErr w:type="spellStart"/>
+            <w:r>
+              <w:rPr>
+                <w:rFonts w:ascii="Arial" w:hAnsi="Arial" w:cs="Arial"/>
+                <w:sz w:val="24"/>
+                <w:lang w:val="es-ES"/>
+              </w:rPr>
+              <w:t>pacman</w:t>
+            </w:r>
+            <w:proofErr w:type="spellEnd"/>
+            <w:r>
+              <w:rPr>
+                <w:rFonts w:ascii="Arial" w:hAnsi="Arial" w:cs="Arial"/>
+                <w:sz w:val="24"/>
+                <w:lang w:val="es-ES"/>
+              </w:rPr>
+              <w:t xml:space="preserve"> choque</w:t>
+            </w:r>
+            <w:r>
+              <w:rPr>
+                <w:rFonts w:ascii="Arial" w:hAnsi="Arial" w:cs="Arial"/>
+                <w:sz w:val="24"/>
+                <w:lang w:val="es-ES"/>
+              </w:rPr>
+              <w:t xml:space="preserve"> en</w:t>
+            </w:r>
+            <w:r>
+              <w:rPr>
+                <w:rFonts w:ascii="Arial" w:hAnsi="Arial" w:cs="Arial"/>
+                <w:sz w:val="24"/>
+                <w:lang w:val="es-ES"/>
+              </w:rPr>
+              <w:t xml:space="preserve"> contra </w:t>
+            </w:r>
+            <w:r>
+              <w:rPr>
+                <w:rFonts w:ascii="Arial" w:hAnsi="Arial" w:cs="Arial"/>
+                <w:sz w:val="24"/>
+                <w:lang w:val="es-ES"/>
+              </w:rPr>
+              <w:t xml:space="preserve">de </w:t>
+            </w:r>
+            <w:r>
+              <w:rPr>
+                <w:rFonts w:ascii="Arial" w:hAnsi="Arial" w:cs="Arial"/>
+                <w:sz w:val="24"/>
+                <w:lang w:val="es-ES"/>
+              </w:rPr>
+              <w:t>una esquina de la ventana, se debe aumentar un contador</w:t>
+            </w:r>
+            <w:r>
+              <w:rPr>
+                <w:rFonts w:ascii="Arial" w:hAnsi="Arial" w:cs="Arial"/>
+                <w:sz w:val="24"/>
+                <w:lang w:val="es-ES"/>
+              </w:rPr>
+              <w:t xml:space="preserve"> que se muestra en la esquina superior izquierda en la pantalla del juego.</w:t>
+            </w:r>
+          </w:p>
+        </w:tc>
+      </w:tr>
+      <w:tr>
+        <w:tc>
+          <w:tcPr>
+            <w:tcW w:w="1555" w:type="dxa"/>
+          </w:tcPr>
+          <w:p>
+            <w:pPr>
+              <w:rPr>
+                <w:rFonts w:ascii="Arial" w:hAnsi="Arial" w:cs="Arial"/>
+                <w:sz w:val="24"/>
+                <w:lang w:val="es-ES"/>
+              </w:rPr>
+            </w:pPr>
+            <w:r>
+              <w:rPr>
+                <w:rFonts w:ascii="Arial" w:hAnsi="Arial" w:cs="Arial"/>
+                <w:sz w:val="24"/>
+                <w:lang w:val="es-ES"/>
+              </w:rPr>
+              <w:t>Entradas</w:t>
+            </w:r>
+          </w:p>
+        </w:tc>
+        <w:tc>
+          <w:tcPr>
+            <w:tcW w:w="7273" w:type="dxa"/>
+          </w:tcPr>
+          <w:p>
+            <w:pPr>
+              <w:rPr>
+                <w:rFonts w:ascii="Arial" w:hAnsi="Arial" w:cs="Arial"/>
+                <w:sz w:val="24"/>
+                <w:lang w:val="es-ES"/>
+              </w:rPr>
+            </w:pPr>
+            <w:r>
+              <w:rPr>
+                <w:rFonts w:ascii="Arial" w:hAnsi="Arial" w:cs="Arial"/>
+                <w:sz w:val="24"/>
+                <w:lang w:val="es-ES"/>
+              </w:rPr>
+              <w:t>Ninguna</w:t>
+            </w:r>
+          </w:p>
+        </w:tc>
+      </w:tr>
+      <w:tr>
+        <w:tc>
+          <w:tcPr>
+            <w:tcW w:w="1555" w:type="dxa"/>
+          </w:tcPr>
+          <w:p>
+            <w:pPr>
+              <w:rPr>
+                <w:rFonts w:ascii="Arial" w:hAnsi="Arial" w:cs="Arial"/>
+                <w:sz w:val="24"/>
+                <w:lang w:val="es-ES"/>
+              </w:rPr>
+            </w:pPr>
+            <w:r>
+              <w:rPr>
+                <w:rFonts w:ascii="Arial" w:hAnsi="Arial" w:cs="Arial"/>
+                <w:sz w:val="24"/>
+                <w:lang w:val="es-ES"/>
+              </w:rPr>
+              <w:t>Salidas</w:t>
+            </w:r>
+          </w:p>
+        </w:tc>
+        <w:tc>
+          <w:tcPr>
+            <w:tcW w:w="7273" w:type="dxa"/>
+          </w:tcPr>
+          <w:p>
+            <w:pPr>
+              <w:rPr>
+                <w:rFonts w:ascii="Arial" w:hAnsi="Arial" w:cs="Arial"/>
+                <w:sz w:val="24"/>
+                <w:lang w:val="es-ES"/>
+              </w:rPr>
+            </w:pPr>
+            <w:r>
+              <w:rPr>
+                <w:rFonts w:ascii="Arial" w:hAnsi="Arial" w:cs="Arial"/>
+                <w:sz w:val="24"/>
+                <w:lang w:val="es-ES"/>
+              </w:rPr>
+              <w:t>Aumenta el número de rebotes</w:t>
+            </w:r>
+          </w:p>
+        </w:tc>
+      </w:tr>
+    </w:tbl>
+    <w:p>
+      <w:pPr>
+        <w:rPr>
+          <w:rFonts w:ascii="Arial" w:hAnsi="Arial" w:cs="Arial"/>
+          <w:sz w:val="24"/>
+          <w:lang w:val="es-ES"/>
+        </w:rPr>
+      </w:pPr>
+    </w:p>
+    <w:tbl>
+      <w:tblPr>
+        <w:tblStyle w:val="Tablaconcuadrcula"/>
+        <w:tblW w:w="0" w:type="auto"/>
+        <w:tblLook w:val="04A0" w:firstRow="1" w:lastRow="0" w:firstColumn="1" w:lastColumn="0" w:noHBand="0" w:noVBand="1"/>
+      </w:tblPr>
+      <w:tblGrid>
+        <w:gridCol w:w="1555"/>
+        <w:gridCol w:w="7273"/>
+      </w:tblGrid>
+      <w:tr>
+        <w:tc>
+          <w:tcPr>
+            <w:tcW w:w="1555" w:type="dxa"/>
+          </w:tcPr>
+          <w:p>
+            <w:pPr>
+              <w:rPr>
+                <w:rFonts w:ascii="Arial" w:hAnsi="Arial" w:cs="Arial"/>
+                <w:sz w:val="24"/>
+                <w:lang w:val="es-ES"/>
+              </w:rPr>
+            </w:pPr>
+            <w:r>
+              <w:rPr>
+                <w:rFonts w:ascii="Arial" w:hAnsi="Arial" w:cs="Arial"/>
+                <w:sz w:val="24"/>
+                <w:lang w:val="es-ES"/>
+              </w:rPr>
+              <w:t>Nombre</w:t>
+            </w:r>
+          </w:p>
+        </w:tc>
+        <w:tc>
+          <w:tcPr>
+            <w:tcW w:w="7273" w:type="dxa"/>
+          </w:tcPr>
+          <w:p>
+            <w:pPr>
+              <w:rPr>
+                <w:rFonts w:ascii="Arial" w:hAnsi="Arial" w:cs="Arial"/>
+                <w:sz w:val="24"/>
+                <w:lang w:val="es-ES"/>
+              </w:rPr>
+            </w:pPr>
+            <w:r>
+              <w:rPr>
+                <w:rFonts w:ascii="Arial" w:hAnsi="Arial" w:cs="Arial"/>
+                <w:sz w:val="24"/>
+                <w:lang w:val="es-ES"/>
+              </w:rPr>
+              <w:t>RF#</w:t>
+            </w:r>
+            <w:r>
+              <w:rPr>
+                <w:rFonts w:ascii="Arial" w:hAnsi="Arial" w:cs="Arial"/>
+                <w:sz w:val="24"/>
+                <w:lang w:val="es-ES"/>
+              </w:rPr>
+              <w:t>4</w:t>
+            </w:r>
+            <w:r>
+              <w:rPr>
+                <w:rFonts w:ascii="Arial" w:hAnsi="Arial" w:cs="Arial"/>
+                <w:sz w:val="24"/>
+                <w:lang w:val="es-ES"/>
+              </w:rPr>
+              <w:t xml:space="preserve"> </w:t>
+            </w:r>
+            <w:r>
+              <w:rPr>
+                <w:rFonts w:ascii="Arial" w:hAnsi="Arial" w:cs="Arial"/>
+                <w:sz w:val="24"/>
+                <w:lang w:val="es-ES"/>
+              </w:rPr>
+              <w:t>Cambiar la dirección del movimiento de cada</w:t>
+            </w:r>
+            <w:r>
+              <w:rPr>
+                <w:rFonts w:ascii="Arial" w:hAnsi="Arial" w:cs="Arial"/>
+                <w:sz w:val="24"/>
+                <w:lang w:val="es-ES"/>
+              </w:rPr>
+              <w:t xml:space="preserve"> </w:t>
+            </w:r>
+            <w:proofErr w:type="spellStart"/>
+            <w:r>
+              <w:rPr>
+                <w:rFonts w:ascii="Arial" w:hAnsi="Arial" w:cs="Arial"/>
+                <w:sz w:val="24"/>
+                <w:lang w:val="es-ES"/>
+              </w:rPr>
+              <w:t>pac-man</w:t>
+            </w:r>
+            <w:proofErr w:type="spellEnd"/>
+            <w:r>
+              <w:rPr>
+                <w:rFonts w:ascii="Arial" w:hAnsi="Arial" w:cs="Arial"/>
+                <w:sz w:val="24"/>
+                <w:lang w:val="es-ES"/>
+              </w:rPr>
+              <w:t>.</w:t>
+            </w:r>
+          </w:p>
+        </w:tc>
+      </w:tr>
+      <w:tr>
+        <w:tc>
+          <w:tcPr>
+            <w:tcW w:w="1555" w:type="dxa"/>
+          </w:tcPr>
+          <w:p>
+            <w:pPr>
+              <w:rPr>
+                <w:rFonts w:ascii="Arial" w:hAnsi="Arial" w:cs="Arial"/>
+                <w:sz w:val="24"/>
+                <w:lang w:val="es-ES"/>
+              </w:rPr>
+            </w:pPr>
+            <w:r>
+              <w:rPr>
+                <w:rFonts w:ascii="Arial" w:hAnsi="Arial" w:cs="Arial"/>
+                <w:sz w:val="24"/>
+                <w:lang w:val="es-ES"/>
+              </w:rPr>
+              <w:t>Resumen</w:t>
+            </w:r>
+          </w:p>
+        </w:tc>
+        <w:tc>
+          <w:tcPr>
+            <w:tcW w:w="7273" w:type="dxa"/>
+          </w:tcPr>
+          <w:p>
+            <w:pPr>
+              <w:rPr>
+                <w:rFonts w:ascii="Arial" w:hAnsi="Arial" w:cs="Arial"/>
+                <w:sz w:val="24"/>
+                <w:lang w:val="es-ES"/>
+              </w:rPr>
+            </w:pPr>
+            <w:r>
+              <w:rPr>
+                <w:rFonts w:ascii="Arial" w:hAnsi="Arial" w:cs="Arial"/>
+                <w:sz w:val="24"/>
+                <w:lang w:val="es-ES"/>
+              </w:rPr>
+              <w:t xml:space="preserve">Se debe poder cambiar la dirección del movimiento (vertical u horizontal) de los </w:t>
+            </w:r>
+            <w:proofErr w:type="spellStart"/>
+            <w:r>
+              <w:rPr>
+                <w:rFonts w:ascii="Arial" w:hAnsi="Arial" w:cs="Arial"/>
+                <w:sz w:val="24"/>
+                <w:lang w:val="es-ES"/>
+              </w:rPr>
+              <w:t>pac-man</w:t>
+            </w:r>
+            <w:proofErr w:type="spellEnd"/>
+            <w:r>
+              <w:rPr>
+                <w:rFonts w:ascii="Arial" w:hAnsi="Arial" w:cs="Arial"/>
+                <w:sz w:val="24"/>
+                <w:lang w:val="es-ES"/>
+              </w:rPr>
+              <w:t xml:space="preserve"> que estén en movimiento cada vez que choquen </w:t>
+            </w:r>
+            <w:r>
+              <w:rPr>
+                <w:rFonts w:ascii="Arial" w:hAnsi="Arial" w:cs="Arial"/>
+                <w:sz w:val="24"/>
+                <w:lang w:val="es-ES"/>
+              </w:rPr>
+              <w:t xml:space="preserve">en </w:t>
+            </w:r>
+            <w:r>
+              <w:rPr>
+                <w:rFonts w:ascii="Arial" w:hAnsi="Arial" w:cs="Arial"/>
+                <w:sz w:val="24"/>
+                <w:lang w:val="es-ES"/>
+              </w:rPr>
+              <w:t xml:space="preserve">contra </w:t>
+            </w:r>
+            <w:r>
+              <w:rPr>
+                <w:rFonts w:ascii="Arial" w:hAnsi="Arial" w:cs="Arial"/>
+                <w:sz w:val="24"/>
+                <w:lang w:val="es-ES"/>
+              </w:rPr>
+              <w:t xml:space="preserve">de </w:t>
+            </w:r>
+            <w:r>
+              <w:rPr>
+                <w:rFonts w:ascii="Arial" w:hAnsi="Arial" w:cs="Arial"/>
+                <w:sz w:val="24"/>
+                <w:lang w:val="es-ES"/>
+              </w:rPr>
+              <w:t>los límites de la ventana de juego o cuando choquen entre sí</w:t>
+            </w:r>
+            <w:r>
+              <w:rPr>
+                <w:rFonts w:ascii="Arial" w:hAnsi="Arial" w:cs="Arial"/>
+                <w:sz w:val="24"/>
+                <w:lang w:val="es-ES"/>
+              </w:rPr>
+              <w:t>.</w:t>
+            </w:r>
+          </w:p>
+        </w:tc>
+      </w:tr>
+      <w:tr>
+        <w:tc>
+          <w:tcPr>
+            <w:tcW w:w="1555" w:type="dxa"/>
+          </w:tcPr>
+          <w:p>
+            <w:pPr>
+              <w:rPr>
+                <w:rFonts w:ascii="Arial" w:hAnsi="Arial" w:cs="Arial"/>
+                <w:sz w:val="24"/>
+                <w:lang w:val="es-ES"/>
+              </w:rPr>
+            </w:pPr>
+            <w:r>
+              <w:rPr>
+                <w:rFonts w:ascii="Arial" w:hAnsi="Arial" w:cs="Arial"/>
+                <w:sz w:val="24"/>
+                <w:lang w:val="es-ES"/>
+              </w:rPr>
+              <w:t>Entradas</w:t>
+            </w:r>
+          </w:p>
+        </w:tc>
+        <w:tc>
+          <w:tcPr>
+            <w:tcW w:w="7273" w:type="dxa"/>
+          </w:tcPr>
+          <w:p>
+            <w:pPr>
+              <w:rPr>
+                <w:rFonts w:ascii="Arial" w:hAnsi="Arial" w:cs="Arial"/>
+                <w:sz w:val="24"/>
+                <w:lang w:val="es-ES"/>
+              </w:rPr>
+            </w:pPr>
+            <w:r>
+              <w:rPr>
+                <w:rFonts w:ascii="Arial" w:hAnsi="Arial" w:cs="Arial"/>
+                <w:sz w:val="24"/>
+                <w:lang w:val="es-ES"/>
+              </w:rPr>
+              <w:t>Ninguna</w:t>
+            </w:r>
+          </w:p>
+        </w:tc>
+      </w:tr>
+      <w:tr>
+        <w:tc>
+          <w:tcPr>
+            <w:tcW w:w="1555" w:type="dxa"/>
+          </w:tcPr>
+          <w:p>
+            <w:pPr>
+              <w:rPr>
+                <w:rFonts w:ascii="Arial" w:hAnsi="Arial" w:cs="Arial"/>
+                <w:sz w:val="24"/>
+                <w:lang w:val="es-ES"/>
+              </w:rPr>
+            </w:pPr>
+            <w:r>
+              <w:rPr>
+                <w:rFonts w:ascii="Arial" w:hAnsi="Arial" w:cs="Arial"/>
+                <w:sz w:val="24"/>
+                <w:lang w:val="es-ES"/>
+              </w:rPr>
+              <w:t>Salidas</w:t>
+            </w:r>
+          </w:p>
+        </w:tc>
+        <w:tc>
+          <w:tcPr>
+            <w:tcW w:w="7273" w:type="dxa"/>
+          </w:tcPr>
+          <w:p>
+            <w:pPr>
+              <w:rPr>
+                <w:rFonts w:ascii="Arial" w:hAnsi="Arial" w:cs="Arial"/>
+                <w:sz w:val="24"/>
+                <w:lang w:val="es-ES"/>
+              </w:rPr>
+            </w:pPr>
+            <w:r>
+              <w:rPr>
+                <w:rFonts w:ascii="Arial" w:hAnsi="Arial" w:cs="Arial"/>
+                <w:sz w:val="24"/>
+                <w:lang w:val="es-ES"/>
+              </w:rPr>
+              <w:t>Se cambia la dirección de</w:t>
+            </w:r>
+            <w:r>
+              <w:rPr>
+                <w:rFonts w:ascii="Arial" w:hAnsi="Arial" w:cs="Arial"/>
+                <w:sz w:val="24"/>
+                <w:lang w:val="es-ES"/>
+              </w:rPr>
+              <w:t xml:space="preserve"> el/los</w:t>
+            </w:r>
+            <w:r>
+              <w:rPr>
+                <w:rFonts w:ascii="Arial" w:hAnsi="Arial" w:cs="Arial"/>
+                <w:sz w:val="24"/>
+                <w:lang w:val="es-ES"/>
+              </w:rPr>
+              <w:t xml:space="preserve"> </w:t>
+            </w:r>
+            <w:proofErr w:type="spellStart"/>
+            <w:r>
+              <w:rPr>
+                <w:rFonts w:ascii="Arial" w:hAnsi="Arial" w:cs="Arial"/>
+                <w:sz w:val="24"/>
+                <w:lang w:val="es-ES"/>
+              </w:rPr>
+              <w:t>pac-man</w:t>
+            </w:r>
+            <w:proofErr w:type="spellEnd"/>
+            <w:r>
+              <w:rPr>
+                <w:rFonts w:ascii="Arial" w:hAnsi="Arial" w:cs="Arial"/>
+                <w:sz w:val="24"/>
+                <w:lang w:val="es-ES"/>
+              </w:rPr>
+              <w:t>.</w:t>
+            </w:r>
           </w:p>
         </w:tc>
       </w:tr>
@@ -250,6 +1336,24 @@
       </w:r>
       <w:bookmarkStart w:id="0" w:name="_GoBack"/>
       <w:bookmarkEnd w:id="0"/>
+    </w:p>
+    <w:p>
+      <w:pPr>
+        <w:rPr>
+          <w:rFonts w:ascii="Arial" w:hAnsi="Arial" w:cs="Arial"/>
+          <w:sz w:val="24"/>
+          <w:lang w:val="es-ES"/>
+        </w:rPr>
+      </w:pPr>
+    </w:p>
+    <w:p>
+      <w:pPr>
+        <w:rPr>
+          <w:rFonts w:ascii="Arial" w:hAnsi="Arial" w:cs="Arial"/>
+          <w:sz w:val="24"/>
+          <w:lang w:val="es-ES"/>
+        </w:rPr>
+      </w:pPr>
     </w:p>
     <w:p>
       <w:pPr>
@@ -318,7 +1422,7 @@
 </file>
 
 <file path=word/styles.xml><?xml version="1.0" encoding="utf-8"?>
-<w:styles xmlns:mc="http://schemas.openxmlformats.org/markup-compatibility/2006" xmlns:r="http://schemas.openxmlformats.org/officeDocument/2006/relationships" xmlns:w="http://schemas.openxmlformats.org/wordprocessingml/2006/main" xmlns:w14="http://schemas.microsoft.com/office/word/2010/wordml" xmlns:w15="http://schemas.microsoft.com/office/word/2012/wordml" xmlns:w16se="http://schemas.microsoft.com/office/word/2015/wordml/symex" mc:Ignorable="w14 w15 w16se">
+<w:styles xmlns:mc="http://schemas.openxmlformats.org/markup-compatibility/2006" xmlns:r="http://schemas.openxmlformats.org/officeDocument/2006/relationships" xmlns:w="http://schemas.openxmlformats.org/wordprocessingml/2006/main" xmlns:w14="http://schemas.microsoft.com/office/word/2010/wordml" xmlns:w15="http://schemas.microsoft.com/office/word/2012/wordml" xmlns:w16cid="http://schemas.microsoft.com/office/word/2016/wordml/cid" xmlns:w16se="http://schemas.microsoft.com/office/word/2015/wordml/symex" mc:Ignorable="w14 w15 w16se w16cid">
   <w:docDefaults>
     <w:rPrDefault>
       <w:rPr>
@@ -334,7 +1438,7 @@
       </w:pPr>
     </w:pPrDefault>
   </w:docDefaults>
-  <w:latentStyles w:defLockedState="0" w:defUIPriority="99" w:defSemiHidden="0" w:defUnhideWhenUsed="0" w:defQFormat="0" w:count="371">
+  <w:latentStyles w:defLockedState="0" w:defUIPriority="99" w:defSemiHidden="0" w:defUnhideWhenUsed="0" w:defQFormat="0" w:count="375">
     <w:lsdException w:name="Normal" w:uiPriority="0" w:qFormat="1"/>
     <w:lsdException w:name="heading 1" w:uiPriority="9" w:qFormat="1"/>
     <w:lsdException w:name="heading 2" w:semiHidden="1" w:uiPriority="9" w:unhideWhenUsed="1" w:qFormat="1"/>
@@ -440,7 +1544,6 @@
     <w:lsdException w:name="HTML Sample" w:semiHidden="1" w:unhideWhenUsed="1"/>
     <w:lsdException w:name="HTML Typewriter" w:semiHidden="1" w:unhideWhenUsed="1"/>
     <w:lsdException w:name="HTML Variable" w:semiHidden="1" w:unhideWhenUsed="1"/>
-    <w:lsdException w:name="Normal Table" w:semiHidden="1" w:unhideWhenUsed="1"/>
     <w:lsdException w:name="annotation subject" w:semiHidden="1" w:unhideWhenUsed="1"/>
     <w:lsdException w:name="No List" w:semiHidden="1" w:unhideWhenUsed="1"/>
     <w:lsdException w:name="Outline List 1" w:semiHidden="1" w:unhideWhenUsed="1"/>
@@ -484,10 +1587,8 @@
     <w:lsdException w:name="Table Elegant" w:semiHidden="1" w:unhideWhenUsed="1"/>
     <w:lsdException w:name="Table Professional" w:semiHidden="1" w:unhideWhenUsed="1"/>
     <w:lsdException w:name="Table Subtle 1" w:semiHidden="1" w:unhideWhenUsed="1"/>
-    <w:lsdException w:name="Table Subtle 2" w:semiHidden="1" w:unhideWhenUsed="1"/>
     <w:lsdException w:name="Table Web 1" w:semiHidden="1" w:unhideWhenUsed="1"/>
     <w:lsdException w:name="Table Web 2" w:semiHidden="1" w:unhideWhenUsed="1"/>
-    <w:lsdException w:name="Table Web 3" w:semiHidden="1" w:unhideWhenUsed="1"/>
     <w:lsdException w:name="Balloon Text" w:semiHidden="1" w:unhideWhenUsed="1"/>
     <w:lsdException w:name="Table Grid" w:uiPriority="39"/>
     <w:lsdException w:name="Table Theme" w:semiHidden="1" w:unhideWhenUsed="1"/>
@@ -706,6 +1807,10 @@
     <w:lsdException w:name="List Table 5 Dark Accent 6" w:uiPriority="50"/>
     <w:lsdException w:name="List Table 6 Colorful Accent 6" w:uiPriority="51"/>
     <w:lsdException w:name="List Table 7 Colorful Accent 6" w:uiPriority="52"/>
+    <w:lsdException w:name="Mention" w:semiHidden="1" w:unhideWhenUsed="1"/>
+    <w:lsdException w:name="Smart Hyperlink" w:semiHidden="1" w:unhideWhenUsed="1"/>
+    <w:lsdException w:name="Hashtag" w:semiHidden="1" w:unhideWhenUsed="1"/>
+    <w:lsdException w:name="Unresolved Mention" w:semiHidden="1" w:unhideWhenUsed="1"/>
   </w:latentStyles>
   <w:style w:type="paragraph" w:default="1" w:styleId="Normal">
     <w:name w:val="Normal"/>

</xml_diff>